<commit_message>
Fixed typo and updated file type
original document was from microsoft word 97, from 2003
</commit_message>
<xml_diff>
--- a/Handouts/Lab5_Memory Mapping.docx
+++ b/Handouts/Lab5_Memory Mapping.docx
@@ -69,7 +69,15 @@
         <w:spacing w:after="0"/>
       </w:pPr>
       <w:r>
-        <w:t>I am putting each problem on a separate page so the image is readable instead of tiny</w:t>
+        <w:t xml:space="preserve">I am putting each problem on a separate </w:t>
+      </w:r>
+      <w:proofErr w:type="gramStart"/>
+      <w:r>
+        <w:t>page</w:t>
+      </w:r>
+      <w:proofErr w:type="gramEnd"/>
+      <w:r>
+        <w:t xml:space="preserve"> so the image is readable instead of tiny</w:t>
       </w:r>
     </w:p>
     <w:p>
@@ -103,15 +111,30 @@
         <w:spacing w:after="0"/>
         <w:ind w:left="360"/>
       </w:pPr>
-      <w:r>
-        <w:t>int[] x</w:t>
-      </w:r>
-      <w:r>
-        <w:t xml:space="preserve"> = new int[8</w:t>
-      </w:r>
+      <w:proofErr w:type="gramStart"/>
+      <w:r>
+        <w:t>int[</w:t>
+      </w:r>
+      <w:proofErr w:type="gramEnd"/>
+      <w:r>
+        <w:t>] x</w:t>
+      </w:r>
+      <w:r>
+        <w:t xml:space="preserve"> = new </w:t>
+      </w:r>
+      <w:proofErr w:type="gramStart"/>
+      <w:r>
+        <w:t>int[</w:t>
+      </w:r>
+      <w:proofErr w:type="gramEnd"/>
+      <w:r>
+        <w:t>8</w:t>
+      </w:r>
+      <w:proofErr w:type="gramStart"/>
       <w:r>
         <w:t>];</w:t>
       </w:r>
+      <w:proofErr w:type="gramEnd"/>
     </w:p>
     <w:p>
       <w:pPr>
@@ -202,15 +225,19 @@
         <w:br w:type="page"/>
       </w:r>
       <w:r>
-        <w:lastRenderedPageBreak/>
         <w:t>D</w:t>
       </w:r>
       <w:r>
         <w:t xml:space="preserve">raw the memory map of the following </w:t>
       </w:r>
       <w:r>
-        <w:t>two-dimensional ragged array of ints</w:t>
-      </w:r>
+        <w:t xml:space="preserve">two-dimensional ragged array of </w:t>
+      </w:r>
+      <w:proofErr w:type="spellStart"/>
+      <w:r>
+        <w:t>ints</w:t>
+      </w:r>
+      <w:proofErr w:type="spellEnd"/>
       <w:r>
         <w:t>.</w:t>
       </w:r>
@@ -228,30 +255,50 @@
         <w:spacing w:after="0"/>
         <w:ind w:left="360"/>
       </w:pPr>
-      <w:r>
-        <w:t xml:space="preserve">int[][] </w:t>
+      <w:proofErr w:type="gramStart"/>
+      <w:r>
+        <w:t>int[][</w:t>
+      </w:r>
+      <w:proofErr w:type="gramEnd"/>
+      <w:r>
+        <w:t xml:space="preserve">] </w:t>
       </w:r>
       <w:r>
         <w:t>y</w:t>
       </w:r>
       <w:r>
-        <w:t xml:space="preserve"> = {{4, 8, 15</w:t>
+        <w:t xml:space="preserve"> = {{4, 8, </w:t>
+      </w:r>
+      <w:proofErr w:type="gramStart"/>
+      <w:r>
+        <w:t>15</w:t>
       </w:r>
       <w:r>
         <w:t>}, {</w:t>
       </w:r>
+      <w:proofErr w:type="gramEnd"/>
       <w:r>
         <w:t>16, 23</w:t>
       </w:r>
       <w:r>
-        <w:t>, 42, 10</w:t>
-      </w:r>
-      <w:r>
-        <w:t>}, {8, 30}</w:t>
-      </w:r>
+        <w:t xml:space="preserve">, 42, </w:t>
+      </w:r>
+      <w:proofErr w:type="gramStart"/>
+      <w:r>
+        <w:t>10</w:t>
+      </w:r>
+      <w:r>
+        <w:t>}, {</w:t>
+      </w:r>
+      <w:proofErr w:type="gramEnd"/>
+      <w:r>
+        <w:t>8, 30}</w:t>
+      </w:r>
+      <w:proofErr w:type="gramStart"/>
       <w:r>
         <w:t>};</w:t>
       </w:r>
+      <w:proofErr w:type="gramEnd"/>
     </w:p>
     <w:p>
       <w:pPr>
@@ -307,7 +354,6 @@
         <w:br w:type="page"/>
       </w:r>
       <w:r>
-        <w:lastRenderedPageBreak/>
         <w:t>Draw the memory map of the following one</w:t>
       </w:r>
       <w:r>
@@ -335,21 +381,36 @@
         <w:pStyle w:val="ListParagraph"/>
         <w:ind w:left="360"/>
       </w:pPr>
+      <w:proofErr w:type="gramStart"/>
       <w:r>
         <w:t>String</w:t>
       </w:r>
       <w:r>
-        <w:t>[] z</w:t>
+        <w:t>[</w:t>
+      </w:r>
+      <w:proofErr w:type="gramEnd"/>
+      <w:r>
+        <w:t>] z</w:t>
       </w:r>
       <w:r>
         <w:t xml:space="preserve"> = new </w:t>
       </w:r>
+      <w:proofErr w:type="gramStart"/>
       <w:r>
         <w:t>String</w:t>
       </w:r>
       <w:r>
-        <w:t>[4];</w:t>
-      </w:r>
+        <w:t>[</w:t>
+      </w:r>
+      <w:proofErr w:type="gramEnd"/>
+      <w:r>
+        <w:t>4</w:t>
+      </w:r>
+      <w:proofErr w:type="gramStart"/>
+      <w:r>
+        <w:t>];</w:t>
+      </w:r>
+      <w:proofErr w:type="gramEnd"/>
     </w:p>
     <w:p>
       <w:pPr>
@@ -357,11 +418,50 @@
         <w:ind w:left="360"/>
       </w:pPr>
       <w:r>
-        <w:t>for (int i = 0; i &lt; z</w:t>
-      </w:r>
-      <w:r>
-        <w:t>.length; i++) {</w:t>
-      </w:r>
+        <w:t xml:space="preserve">for (int </w:t>
+      </w:r>
+      <w:proofErr w:type="spellStart"/>
+      <w:r>
+        <w:t>i</w:t>
+      </w:r>
+      <w:proofErr w:type="spellEnd"/>
+      <w:r>
+        <w:t xml:space="preserve"> = 0; </w:t>
+      </w:r>
+      <w:proofErr w:type="spellStart"/>
+      <w:r>
+        <w:t>i</w:t>
+      </w:r>
+      <w:proofErr w:type="spellEnd"/>
+      <w:r>
+        <w:t xml:space="preserve"> &lt; </w:t>
+      </w:r>
+      <w:proofErr w:type="spellStart"/>
+      <w:proofErr w:type="gramStart"/>
+      <w:r>
+        <w:t>z</w:t>
+      </w:r>
+      <w:r>
+        <w:t>.length</w:t>
+      </w:r>
+      <w:proofErr w:type="spellEnd"/>
+      <w:proofErr w:type="gramEnd"/>
+      <w:r>
+        <w:t xml:space="preserve">; </w:t>
+      </w:r>
+      <w:proofErr w:type="spellStart"/>
+      <w:r>
+        <w:t>i</w:t>
+      </w:r>
+      <w:proofErr w:type="spellEnd"/>
+      <w:r>
+        <w:t>+</w:t>
+      </w:r>
+      <w:proofErr w:type="gramStart"/>
+      <w:r>
+        <w:t>+) {</w:t>
+      </w:r>
+      <w:proofErr w:type="gramEnd"/>
     </w:p>
     <w:p>
       <w:pPr>
@@ -372,14 +472,32 @@
         <w:t>z</w:t>
       </w:r>
       <w:r>
-        <w:t>[i] = "</w:t>
+        <w:t>[</w:t>
+      </w:r>
+      <w:proofErr w:type="spellStart"/>
+      <w:r>
+        <w:t>i</w:t>
+      </w:r>
+      <w:proofErr w:type="spellEnd"/>
+      <w:r>
+        <w:t>] = "</w:t>
       </w:r>
       <w:r>
         <w:t>element</w:t>
       </w:r>
       <w:r>
-        <w:t xml:space="preserve"> " + i;</w:t>
-      </w:r>
+        <w:t xml:space="preserve"> " + </w:t>
+      </w:r>
+      <w:proofErr w:type="spellStart"/>
+      <w:proofErr w:type="gramStart"/>
+      <w:r>
+        <w:t>i</w:t>
+      </w:r>
+      <w:proofErr w:type="spellEnd"/>
+      <w:r>
+        <w:t>;</w:t>
+      </w:r>
+      <w:proofErr w:type="gramEnd"/>
     </w:p>
     <w:p>
       <w:pPr>
@@ -482,11 +600,16 @@
         <w:spacing w:after="0"/>
         <w:ind w:left="360"/>
       </w:pPr>
+      <w:proofErr w:type="gramStart"/>
       <w:r>
         <w:t>Animal</w:t>
       </w:r>
       <w:r>
-        <w:t xml:space="preserve">[] </w:t>
+        <w:t>[</w:t>
+      </w:r>
+      <w:proofErr w:type="gramEnd"/>
+      <w:r>
+        <w:t xml:space="preserve">] </w:t>
       </w:r>
       <w:r>
         <w:t>zoo</w:t>
@@ -521,18 +644,30 @@
       <w:r>
         <w:t>ape5</w:t>
       </w:r>
+      <w:proofErr w:type="gramStart"/>
       <w:r>
         <w:t>};</w:t>
       </w:r>
+      <w:proofErr w:type="gramEnd"/>
     </w:p>
     <w:p>
       <w:pPr>
         <w:spacing w:after="0"/>
         <w:ind w:left="360"/>
       </w:pPr>
-      <w:r>
-        <w:t>Animal[] copy;</w:t>
-      </w:r>
+      <w:proofErr w:type="gramStart"/>
+      <w:r>
+        <w:t>Animal[</w:t>
+      </w:r>
+      <w:proofErr w:type="gramEnd"/>
+      <w:r>
+        <w:t xml:space="preserve">] </w:t>
+      </w:r>
+      <w:proofErr w:type="gramStart"/>
+      <w:r>
+        <w:t>copy;</w:t>
+      </w:r>
+      <w:proofErr w:type="gramEnd"/>
     </w:p>
     <w:p>
       <w:pPr>
@@ -545,9 +680,29 @@
         <w:spacing w:after="0"/>
         <w:ind w:left="360"/>
       </w:pPr>
-      <w:r>
-        <w:t>Animal[] copy = zoo.clone();</w:t>
-      </w:r>
+      <w:proofErr w:type="gramStart"/>
+      <w:r>
+        <w:t>Animal[</w:t>
+      </w:r>
+      <w:proofErr w:type="gramEnd"/>
+      <w:r>
+        <w:t xml:space="preserve">] copy = </w:t>
+      </w:r>
+      <w:proofErr w:type="spellStart"/>
+      <w:proofErr w:type="gramStart"/>
+      <w:r>
+        <w:t>zoo.clone</w:t>
+      </w:r>
+      <w:proofErr w:type="spellEnd"/>
+      <w:proofErr w:type="gramEnd"/>
+      <w:r>
+        <w:t>(</w:t>
+      </w:r>
+      <w:proofErr w:type="gramStart"/>
+      <w:r>
+        <w:t>);</w:t>
+      </w:r>
+      <w:proofErr w:type="gramEnd"/>
     </w:p>
     <w:p>
       <w:pPr>
@@ -640,43 +795,128 @@
       <w:r>
         <w:br/>
       </w:r>
-      <w:r>
-        <w:t>Animal[] zoo = {tiger1, elephant2, giraffe3, monkey4, ape5};</w:t>
+      <w:proofErr w:type="gramStart"/>
+      <w:r>
+        <w:t>Animal[</w:t>
+      </w:r>
+      <w:proofErr w:type="gramEnd"/>
+      <w:r>
+        <w:t>] zoo = {tiger1, elephant2, giraffe3, monkey4, ape5};</w:t>
       </w:r>
       <w:r>
         <w:br/>
       </w:r>
-      <w:r>
-        <w:t>Animal[] copy;</w:t>
-      </w:r>
-    </w:p>
-    <w:p>
-      <w:pPr>
-        <w:spacing w:after="0"/>
-      </w:pPr>
-      <w:r>
-        <w:t>Animal[] copy = new Animal[zoo.length];</w:t>
-      </w:r>
-    </w:p>
-    <w:p>
-      <w:pPr>
-        <w:spacing w:after="0"/>
-      </w:pPr>
-    </w:p>
-    <w:p>
-      <w:pPr>
-        <w:spacing w:after="0"/>
-      </w:pPr>
-      <w:r>
-        <w:t>for (int i = 0; i &lt; zoo.length; i++) {</w:t>
-      </w:r>
-    </w:p>
-    <w:p>
-      <w:pPr>
-        <w:spacing w:after="0"/>
-      </w:pPr>
-      <w:r>
-        <w:t xml:space="preserve">    copy[i] = new Animal(zoo[i]); // idk what constructor the Animal class uses sorry</w:t>
+      <w:proofErr w:type="gramStart"/>
+      <w:r>
+        <w:t>Animal[</w:t>
+      </w:r>
+      <w:proofErr w:type="gramEnd"/>
+      <w:r>
+        <w:t xml:space="preserve">] </w:t>
+      </w:r>
+      <w:proofErr w:type="gramStart"/>
+      <w:r>
+        <w:t>copy;</w:t>
+      </w:r>
+      <w:proofErr w:type="gramEnd"/>
+    </w:p>
+    <w:p>
+      <w:pPr>
+        <w:spacing w:after="0"/>
+      </w:pPr>
+      <w:proofErr w:type="gramStart"/>
+      <w:r>
+        <w:t>Animal[</w:t>
+      </w:r>
+      <w:proofErr w:type="gramEnd"/>
+      <w:r>
+        <w:t>] copy = new Animal[</w:t>
+      </w:r>
+      <w:proofErr w:type="spellStart"/>
+      <w:proofErr w:type="gramStart"/>
+      <w:r>
+        <w:t>zoo.length</w:t>
+      </w:r>
+      <w:proofErr w:type="spellEnd"/>
+      <w:r>
+        <w:t>];</w:t>
+      </w:r>
+      <w:proofErr w:type="gramEnd"/>
+    </w:p>
+    <w:p>
+      <w:pPr>
+        <w:spacing w:after="0"/>
+      </w:pPr>
+    </w:p>
+    <w:p>
+      <w:pPr>
+        <w:spacing w:after="0"/>
+      </w:pPr>
+      <w:r>
+        <w:t xml:space="preserve">for (int </w:t>
+      </w:r>
+      <w:proofErr w:type="spellStart"/>
+      <w:r>
+        <w:t>i</w:t>
+      </w:r>
+      <w:proofErr w:type="spellEnd"/>
+      <w:r>
+        <w:t xml:space="preserve"> = 0; </w:t>
+      </w:r>
+      <w:proofErr w:type="spellStart"/>
+      <w:r>
+        <w:t>i</w:t>
+      </w:r>
+      <w:proofErr w:type="spellEnd"/>
+      <w:r>
+        <w:t xml:space="preserve"> &lt; </w:t>
+      </w:r>
+      <w:proofErr w:type="spellStart"/>
+      <w:proofErr w:type="gramStart"/>
+      <w:r>
+        <w:t>zoo.length</w:t>
+      </w:r>
+      <w:proofErr w:type="spellEnd"/>
+      <w:proofErr w:type="gramEnd"/>
+      <w:r>
+        <w:t xml:space="preserve">; </w:t>
+      </w:r>
+      <w:proofErr w:type="spellStart"/>
+      <w:r>
+        <w:t>i</w:t>
+      </w:r>
+      <w:proofErr w:type="spellEnd"/>
+      <w:r>
+        <w:t>+</w:t>
+      </w:r>
+      <w:proofErr w:type="gramStart"/>
+      <w:r>
+        <w:t>+) {</w:t>
+      </w:r>
+      <w:proofErr w:type="gramEnd"/>
+    </w:p>
+    <w:p>
+      <w:pPr>
+        <w:spacing w:after="0"/>
+      </w:pPr>
+      <w:r>
+        <w:t xml:space="preserve">    copy[</w:t>
+      </w:r>
+      <w:proofErr w:type="spellStart"/>
+      <w:r>
+        <w:t>i</w:t>
+      </w:r>
+      <w:proofErr w:type="spellEnd"/>
+      <w:r>
+        <w:t>] = new Animal(zoo[</w:t>
+      </w:r>
+      <w:proofErr w:type="spellStart"/>
+      <w:r>
+        <w:t>i</w:t>
+      </w:r>
+      <w:proofErr w:type="spellEnd"/>
+      <w:r>
+        <w:t>]); // idk what constructor the Animal class uses sorry</w:t>
       </w:r>
     </w:p>
     <w:p>
@@ -746,7 +986,15 @@
     </w:p>
     <w:p>
       <w:r>
-        <w:t>Garbage collection is the process that finds object in memory that are no longer usable and destroys them</w:t>
+        <w:t xml:space="preserve">Garbage collection is the process that finds </w:t>
+      </w:r>
+      <w:proofErr w:type="gramStart"/>
+      <w:r>
+        <w:t>object</w:t>
+      </w:r>
+      <w:proofErr w:type="gramEnd"/>
+      <w:r>
+        <w:t xml:space="preserve"> in memory that are no longer usable and destroys them</w:t>
       </w:r>
     </w:p>
     <w:p>
@@ -754,7 +1002,6 @@
         <w:t>It happens in the heap because that’s where objects are stored</w:t>
       </w:r>
     </w:p>
-    <w:p/>
     <w:p>
       <w:pPr>
         <w:pStyle w:val="ListParagraph"/>
@@ -807,11 +1054,16 @@
           <w:tab w:val="left" w:pos="5770"/>
         </w:tabs>
       </w:pPr>
+      <w:proofErr w:type="gramStart"/>
       <w:r>
         <w:t>T</w:t>
       </w:r>
       <w:r>
-        <w:t xml:space="preserve">he .equals() </w:t>
+        <w:t>he .equals</w:t>
+      </w:r>
+      <w:proofErr w:type="gramEnd"/>
+      <w:r>
+        <w:t xml:space="preserve">() </w:t>
       </w:r>
       <w:r>
         <w:t>(assuming it is overridden) will check the fields of the object to see if it is equivalent</w:t>
@@ -829,8 +1081,13 @@
       <w:r>
         <w:t xml:space="preserve">t </w:t>
       </w:r>
-      <w:r>
-        <w:t>overridden it acts the same as == above</w:t>
+      <w:proofErr w:type="gramStart"/>
+      <w:r>
+        <w:t>overridden</w:t>
+      </w:r>
+      <w:proofErr w:type="gramEnd"/>
+      <w:r>
+        <w:t xml:space="preserve"> it acts the same as == above</w:t>
       </w:r>
     </w:p>
     <w:sectPr>

</xml_diff>